<commit_message>
#342 #343 #344 #345 changes to connection option - remove legacy authentication types, add client secret, only allow XRM tooling for named user + remove autonumber feature
</commit_message>
<xml_diff>
--- a/Documentation/Dataverse Toolbelt User Guide.docx
+++ b/Documentation/Dataverse Toolbelt User Guide.docx
@@ -155,7 +155,9 @@
             <w:rPr>
               <w:rFonts w:eastAsiaTheme="minorEastAsia"/>
               <w:noProof/>
+              <w:kern w:val="2"/>
               <w:lang w:eastAsia="en-AU"/>
+              <w14:ligatures w14:val="standardContextual"/>
             </w:rPr>
           </w:pPr>
           <w:r>
@@ -167,7 +169,7 @@
           <w:r>
             <w:fldChar w:fldCharType="separate"/>
           </w:r>
-          <w:hyperlink w:anchor="_Toc119622431" w:history="1">
+          <w:hyperlink w:anchor="_Toc140176382" w:history="1">
             <w:r>
               <w:rPr>
                 <w:rStyle w:val="Hyperlink"/>
@@ -194,7 +196,7 @@
                 <w:noProof/>
                 <w:webHidden/>
               </w:rPr>
-              <w:instrText xml:space="preserve"> PAGEREF _Toc119622431 \h </w:instrText>
+              <w:instrText xml:space="preserve"> PAGEREF _Toc140176382 \h </w:instrText>
             </w:r>
             <w:r>
               <w:rPr>
@@ -234,10 +236,12 @@
             <w:rPr>
               <w:rFonts w:eastAsiaTheme="minorEastAsia"/>
               <w:noProof/>
+              <w:kern w:val="2"/>
               <w:lang w:eastAsia="en-AU"/>
+              <w14:ligatures w14:val="standardContextual"/>
             </w:rPr>
           </w:pPr>
-          <w:hyperlink w:anchor="_Toc119622432" w:history="1">
+          <w:hyperlink w:anchor="_Toc140176383" w:history="1">
             <w:r>
               <w:rPr>
                 <w:rStyle w:val="Hyperlink"/>
@@ -264,7 +268,7 @@
                 <w:noProof/>
                 <w:webHidden/>
               </w:rPr>
-              <w:instrText xml:space="preserve"> PAGEREF _Toc119622432 \h </w:instrText>
+              <w:instrText xml:space="preserve"> PAGEREF _Toc140176383 \h </w:instrText>
             </w:r>
             <w:r>
               <w:rPr>
@@ -304,10 +308,12 @@
             <w:rPr>
               <w:rFonts w:eastAsiaTheme="minorEastAsia"/>
               <w:noProof/>
+              <w:kern w:val="2"/>
               <w:lang w:eastAsia="en-AU"/>
+              <w14:ligatures w14:val="standardContextual"/>
             </w:rPr>
           </w:pPr>
-          <w:hyperlink w:anchor="_Toc119622433" w:history="1">
+          <w:hyperlink w:anchor="_Toc140176384" w:history="1">
             <w:r>
               <w:rPr>
                 <w:rStyle w:val="Hyperlink"/>
@@ -334,7 +340,7 @@
                 <w:noProof/>
                 <w:webHidden/>
               </w:rPr>
-              <w:instrText xml:space="preserve"> PAGEREF _Toc119622433 \h </w:instrText>
+              <w:instrText xml:space="preserve"> PAGEREF _Toc140176384 \h </w:instrText>
             </w:r>
             <w:r>
               <w:rPr>
@@ -374,10 +380,12 @@
             <w:rPr>
               <w:rFonts w:eastAsiaTheme="minorEastAsia"/>
               <w:noProof/>
+              <w:kern w:val="2"/>
               <w:lang w:eastAsia="en-AU"/>
+              <w14:ligatures w14:val="standardContextual"/>
             </w:rPr>
           </w:pPr>
-          <w:hyperlink w:anchor="_Toc119622434" w:history="1">
+          <w:hyperlink w:anchor="_Toc140176385" w:history="1">
             <w:r>
               <w:rPr>
                 <w:rStyle w:val="Hyperlink"/>
@@ -404,7 +412,7 @@
                 <w:noProof/>
                 <w:webHidden/>
               </w:rPr>
-              <w:instrText xml:space="preserve"> PAGEREF _Toc119622434 \h </w:instrText>
+              <w:instrText xml:space="preserve"> PAGEREF _Toc140176385 \h </w:instrText>
             </w:r>
             <w:r>
               <w:rPr>
@@ -425,76 +433,6 @@
                 <w:webHidden/>
               </w:rPr>
               <w:t>2</w:t>
-            </w:r>
-            <w:r>
-              <w:rPr>
-                <w:noProof/>
-                <w:webHidden/>
-              </w:rPr>
-              <w:fldChar w:fldCharType="end"/>
-            </w:r>
-          </w:hyperlink>
-        </w:p>
-        <w:p>
-          <w:pPr>
-            <w:pStyle w:val="TOC3"/>
-            <w:tabs>
-              <w:tab w:val="right" w:leader="dot" w:pos="9016"/>
-            </w:tabs>
-            <w:rPr>
-              <w:rFonts w:eastAsiaTheme="minorEastAsia"/>
-              <w:noProof/>
-              <w:lang w:eastAsia="en-AU"/>
-            </w:rPr>
-          </w:pPr>
-          <w:hyperlink w:anchor="_Toc119622435" w:history="1">
-            <w:r>
-              <w:rPr>
-                <w:rStyle w:val="Hyperlink"/>
-                <w:noProof/>
-              </w:rPr>
-              <w:t>Create a connection saved and encrypted by the app</w:t>
-            </w:r>
-            <w:r>
-              <w:rPr>
-                <w:noProof/>
-                <w:webHidden/>
-              </w:rPr>
-              <w:tab/>
-            </w:r>
-            <w:r>
-              <w:rPr>
-                <w:noProof/>
-                <w:webHidden/>
-              </w:rPr>
-              <w:fldChar w:fldCharType="begin"/>
-            </w:r>
-            <w:r>
-              <w:rPr>
-                <w:noProof/>
-                <w:webHidden/>
-              </w:rPr>
-              <w:instrText xml:space="preserve"> PAGEREF _Toc119622435 \h </w:instrText>
-            </w:r>
-            <w:r>
-              <w:rPr>
-                <w:noProof/>
-                <w:webHidden/>
-              </w:rPr>
-            </w:r>
-            <w:r>
-              <w:rPr>
-                <w:noProof/>
-                <w:webHidden/>
-              </w:rPr>
-              <w:fldChar w:fldCharType="separate"/>
-            </w:r>
-            <w:r>
-              <w:rPr>
-                <w:noProof/>
-                <w:webHidden/>
-              </w:rPr>
-              <w:t>4</w:t>
             </w:r>
             <w:r>
               <w:rPr>
@@ -514,15 +452,89 @@
             <w:rPr>
               <w:rFonts w:eastAsiaTheme="minorEastAsia"/>
               <w:noProof/>
+              <w:kern w:val="2"/>
               <w:lang w:eastAsia="en-AU"/>
+              <w14:ligatures w14:val="standardContextual"/>
             </w:rPr>
           </w:pPr>
-          <w:hyperlink w:anchor="_Toc119622436" w:history="1">
+          <w:hyperlink w:anchor="_Toc140176386" w:history="1">
             <w:r>
               <w:rPr>
                 <w:rStyle w:val="Hyperlink"/>
                 <w:noProof/>
               </w:rPr>
+              <w:t>Create a Client / Secret connection for an Application User</w:t>
+            </w:r>
+            <w:r>
+              <w:rPr>
+                <w:noProof/>
+                <w:webHidden/>
+              </w:rPr>
+              <w:tab/>
+            </w:r>
+            <w:r>
+              <w:rPr>
+                <w:noProof/>
+                <w:webHidden/>
+              </w:rPr>
+              <w:fldChar w:fldCharType="begin"/>
+            </w:r>
+            <w:r>
+              <w:rPr>
+                <w:noProof/>
+                <w:webHidden/>
+              </w:rPr>
+              <w:instrText xml:space="preserve"> PAGEREF _Toc140176386 \h </w:instrText>
+            </w:r>
+            <w:r>
+              <w:rPr>
+                <w:noProof/>
+                <w:webHidden/>
+              </w:rPr>
+            </w:r>
+            <w:r>
+              <w:rPr>
+                <w:noProof/>
+                <w:webHidden/>
+              </w:rPr>
+              <w:fldChar w:fldCharType="separate"/>
+            </w:r>
+            <w:r>
+              <w:rPr>
+                <w:noProof/>
+                <w:webHidden/>
+              </w:rPr>
+              <w:t>4</w:t>
+            </w:r>
+            <w:r>
+              <w:rPr>
+                <w:noProof/>
+                <w:webHidden/>
+              </w:rPr>
+              <w:fldChar w:fldCharType="end"/>
+            </w:r>
+          </w:hyperlink>
+        </w:p>
+        <w:p>
+          <w:pPr>
+            <w:pStyle w:val="TOC2"/>
+            <w:tabs>
+              <w:tab w:val="right" w:leader="dot" w:pos="9016"/>
+            </w:tabs>
+            <w:rPr>
+              <w:rFonts w:eastAsiaTheme="minorEastAsia"/>
+              <w:noProof/>
+              <w:kern w:val="2"/>
+              <w:lang w:eastAsia="en-AU"/>
+              <w14:ligatures w14:val="standardContextual"/>
+            </w:rPr>
+          </w:pPr>
+          <w:hyperlink w:anchor="_Toc140176387" w:history="1">
+            <w:r>
+              <w:rPr>
+                <w:rStyle w:val="Hyperlink"/>
+                <w:noProof/>
+              </w:rPr>
               <w:t>Manage Saved Connections</w:t>
             </w:r>
             <w:r>
@@ -544,7 +556,7 @@
                 <w:noProof/>
                 <w:webHidden/>
               </w:rPr>
-              <w:instrText xml:space="preserve"> PAGEREF _Toc119622436 \h </w:instrText>
+              <w:instrText xml:space="preserve"> PAGEREF _Toc140176387 \h </w:instrText>
             </w:r>
             <w:r>
               <w:rPr>
@@ -564,7 +576,7 @@
                 <w:noProof/>
                 <w:webHidden/>
               </w:rPr>
-              <w:t>6</w:t>
+              <w:t>5</w:t>
             </w:r>
             <w:r>
               <w:rPr>
@@ -584,10 +596,12 @@
             <w:rPr>
               <w:rFonts w:eastAsiaTheme="minorEastAsia"/>
               <w:noProof/>
+              <w:kern w:val="2"/>
               <w:lang w:eastAsia="en-AU"/>
+              <w14:ligatures w14:val="standardContextual"/>
             </w:rPr>
           </w:pPr>
-          <w:hyperlink w:anchor="_Toc119622437" w:history="1">
+          <w:hyperlink w:anchor="_Toc140176388" w:history="1">
             <w:r>
               <w:rPr>
                 <w:rStyle w:val="Hyperlink"/>
@@ -614,7 +628,7 @@
                 <w:noProof/>
                 <w:webHidden/>
               </w:rPr>
-              <w:instrText xml:space="preserve"> PAGEREF _Toc119622437 \h </w:instrText>
+              <w:instrText xml:space="preserve"> PAGEREF _Toc140176388 \h </w:instrText>
             </w:r>
             <w:r>
               <w:rPr>
@@ -634,7 +648,7 @@
                 <w:noProof/>
                 <w:webHidden/>
               </w:rPr>
-              <w:t>7</w:t>
+              <w:t>6</w:t>
             </w:r>
             <w:r>
               <w:rPr>
@@ -654,10 +668,12 @@
             <w:rPr>
               <w:rFonts w:eastAsiaTheme="minorEastAsia"/>
               <w:noProof/>
+              <w:kern w:val="2"/>
               <w:lang w:eastAsia="en-AU"/>
+              <w14:ligatures w14:val="standardContextual"/>
             </w:rPr>
           </w:pPr>
-          <w:hyperlink w:anchor="_Toc119622438" w:history="1">
+          <w:hyperlink w:anchor="_Toc140176389" w:history="1">
             <w:r>
               <w:rPr>
                 <w:rStyle w:val="Hyperlink"/>
@@ -684,7 +700,7 @@
                 <w:noProof/>
                 <w:webHidden/>
               </w:rPr>
-              <w:instrText xml:space="preserve"> PAGEREF _Toc119622438 \h </w:instrText>
+              <w:instrText xml:space="preserve"> PAGEREF _Toc140176389 \h </w:instrText>
             </w:r>
             <w:r>
               <w:rPr>
@@ -704,7 +720,7 @@
                 <w:noProof/>
                 <w:webHidden/>
               </w:rPr>
-              <w:t>7</w:t>
+              <w:t>6</w:t>
             </w:r>
             <w:r>
               <w:rPr>
@@ -724,10 +740,12 @@
             <w:rPr>
               <w:rFonts w:eastAsiaTheme="minorEastAsia"/>
               <w:noProof/>
+              <w:kern w:val="2"/>
               <w:lang w:eastAsia="en-AU"/>
+              <w14:ligatures w14:val="standardContextual"/>
             </w:rPr>
           </w:pPr>
-          <w:hyperlink w:anchor="_Toc119622439" w:history="1">
+          <w:hyperlink w:anchor="_Toc140176390" w:history="1">
             <w:r>
               <w:rPr>
                 <w:rStyle w:val="Hyperlink"/>
@@ -754,7 +772,7 @@
                 <w:noProof/>
                 <w:webHidden/>
               </w:rPr>
-              <w:instrText xml:space="preserve"> PAGEREF _Toc119622439 \h </w:instrText>
+              <w:instrText xml:space="preserve"> PAGEREF _Toc140176390 \h </w:instrText>
             </w:r>
             <w:r>
               <w:rPr>
@@ -774,7 +792,7 @@
                 <w:noProof/>
                 <w:webHidden/>
               </w:rPr>
-              <w:t>9</w:t>
+              <w:t>8</w:t>
             </w:r>
             <w:r>
               <w:rPr>
@@ -794,10 +812,12 @@
             <w:rPr>
               <w:rFonts w:eastAsiaTheme="minorEastAsia"/>
               <w:noProof/>
+              <w:kern w:val="2"/>
               <w:lang w:eastAsia="en-AU"/>
+              <w14:ligatures w14:val="standardContextual"/>
             </w:rPr>
           </w:pPr>
-          <w:hyperlink w:anchor="_Toc119622440" w:history="1">
+          <w:hyperlink w:anchor="_Toc140176391" w:history="1">
             <w:r>
               <w:rPr>
                 <w:rStyle w:val="Hyperlink"/>
@@ -824,7 +844,7 @@
                 <w:noProof/>
                 <w:webHidden/>
               </w:rPr>
-              <w:instrText xml:space="preserve"> PAGEREF _Toc119622440 \h </w:instrText>
+              <w:instrText xml:space="preserve"> PAGEREF _Toc140176391 \h </w:instrText>
             </w:r>
             <w:r>
               <w:rPr>
@@ -844,7 +864,7 @@
                 <w:noProof/>
                 <w:webHidden/>
               </w:rPr>
-              <w:t>13</w:t>
+              <w:t>12</w:t>
             </w:r>
             <w:r>
               <w:rPr>
@@ -864,10 +884,12 @@
             <w:rPr>
               <w:rFonts w:eastAsiaTheme="minorEastAsia"/>
               <w:noProof/>
+              <w:kern w:val="2"/>
               <w:lang w:eastAsia="en-AU"/>
+              <w14:ligatures w14:val="standardContextual"/>
             </w:rPr>
           </w:pPr>
-          <w:hyperlink w:anchor="_Toc119622441" w:history="1">
+          <w:hyperlink w:anchor="_Toc140176392" w:history="1">
             <w:r>
               <w:rPr>
                 <w:rStyle w:val="Hyperlink"/>
@@ -894,7 +916,7 @@
                 <w:noProof/>
                 <w:webHidden/>
               </w:rPr>
-              <w:instrText xml:space="preserve"> PAGEREF _Toc119622441 \h </w:instrText>
+              <w:instrText xml:space="preserve"> PAGEREF _Toc140176392 \h </w:instrText>
             </w:r>
             <w:r>
               <w:rPr>
@@ -914,7 +936,7 @@
                 <w:noProof/>
                 <w:webHidden/>
               </w:rPr>
-              <w:t>14</w:t>
+              <w:t>13</w:t>
             </w:r>
             <w:r>
               <w:rPr>
@@ -934,10 +956,12 @@
             <w:rPr>
               <w:rFonts w:eastAsiaTheme="minorEastAsia"/>
               <w:noProof/>
+              <w:kern w:val="2"/>
               <w:lang w:eastAsia="en-AU"/>
+              <w14:ligatures w14:val="standardContextual"/>
             </w:rPr>
           </w:pPr>
-          <w:hyperlink w:anchor="_Toc119622442" w:history="1">
+          <w:hyperlink w:anchor="_Toc140176393" w:history="1">
             <w:r>
               <w:rPr>
                 <w:rStyle w:val="Hyperlink"/>
@@ -964,7 +988,7 @@
                 <w:noProof/>
                 <w:webHidden/>
               </w:rPr>
-              <w:instrText xml:space="preserve"> PAGEREF _Toc119622442 \h </w:instrText>
+              <w:instrText xml:space="preserve"> PAGEREF _Toc140176393 \h </w:instrText>
             </w:r>
             <w:r>
               <w:rPr>
@@ -984,7 +1008,7 @@
                 <w:noProof/>
                 <w:webHidden/>
               </w:rPr>
-              <w:t>16</w:t>
+              <w:t>15</w:t>
             </w:r>
             <w:r>
               <w:rPr>
@@ -1004,16 +1028,18 @@
             <w:rPr>
               <w:rFonts w:eastAsiaTheme="minorEastAsia"/>
               <w:noProof/>
+              <w:kern w:val="2"/>
               <w:lang w:eastAsia="en-AU"/>
+              <w14:ligatures w14:val="standardContextual"/>
             </w:rPr>
           </w:pPr>
-          <w:hyperlink w:anchor="_Toc119622443" w:history="1">
+          <w:hyperlink w:anchor="_Toc140176394" w:history="1">
             <w:r>
               <w:rPr>
                 <w:rStyle w:val="Hyperlink"/>
                 <w:noProof/>
               </w:rPr>
-              <w:t>Configure Autonumber</w:t>
+              <w:t>Customisation Export</w:t>
             </w:r>
             <w:r>
               <w:rPr>
@@ -1034,7 +1060,7 @@
                 <w:noProof/>
                 <w:webHidden/>
               </w:rPr>
-              <w:instrText xml:space="preserve"> PAGEREF _Toc119622443 \h </w:instrText>
+              <w:instrText xml:space="preserve"> PAGEREF _Toc140176394 \h </w:instrText>
             </w:r>
             <w:r>
               <w:rPr>
@@ -1054,7 +1080,7 @@
                 <w:noProof/>
                 <w:webHidden/>
               </w:rPr>
-              <w:t>18</w:t>
+              <w:t>17</w:t>
             </w:r>
             <w:r>
               <w:rPr>
@@ -1074,16 +1100,18 @@
             <w:rPr>
               <w:rFonts w:eastAsiaTheme="minorEastAsia"/>
               <w:noProof/>
+              <w:kern w:val="2"/>
               <w:lang w:eastAsia="en-AU"/>
+              <w14:ligatures w14:val="standardContextual"/>
             </w:rPr>
           </w:pPr>
-          <w:hyperlink w:anchor="_Toc119622444" w:history="1">
+          <w:hyperlink w:anchor="_Toc140176395" w:history="1">
             <w:r>
               <w:rPr>
                 <w:rStyle w:val="Hyperlink"/>
                 <w:noProof/>
               </w:rPr>
-              <w:t>Customisation Export</w:t>
+              <w:t>Excel Import</w:t>
             </w:r>
             <w:r>
               <w:rPr>
@@ -1104,7 +1132,7 @@
                 <w:noProof/>
                 <w:webHidden/>
               </w:rPr>
-              <w:instrText xml:space="preserve"> PAGEREF _Toc119622444 \h </w:instrText>
+              <w:instrText xml:space="preserve"> PAGEREF _Toc140176395 \h </w:instrText>
             </w:r>
             <w:r>
               <w:rPr>
@@ -1124,7 +1152,7 @@
                 <w:noProof/>
                 <w:webHidden/>
               </w:rPr>
-              <w:t>19</w:t>
+              <w:t>18</w:t>
             </w:r>
             <w:r>
               <w:rPr>
@@ -1144,16 +1172,18 @@
             <w:rPr>
               <w:rFonts w:eastAsiaTheme="minorEastAsia"/>
               <w:noProof/>
+              <w:kern w:val="2"/>
               <w:lang w:eastAsia="en-AU"/>
+              <w14:ligatures w14:val="standardContextual"/>
             </w:rPr>
           </w:pPr>
-          <w:hyperlink w:anchor="_Toc119622445" w:history="1">
+          <w:hyperlink w:anchor="_Toc140176396" w:history="1">
             <w:r>
               <w:rPr>
                 <w:rStyle w:val="Hyperlink"/>
                 <w:noProof/>
               </w:rPr>
-              <w:t>Excel Import</w:t>
+              <w:t>Instance Comparison</w:t>
             </w:r>
             <w:r>
               <w:rPr>
@@ -1174,7 +1204,7 @@
                 <w:noProof/>
                 <w:webHidden/>
               </w:rPr>
-              <w:instrText xml:space="preserve"> PAGEREF _Toc119622445 \h </w:instrText>
+              <w:instrText xml:space="preserve"> PAGEREF _Toc140176396 \h </w:instrText>
             </w:r>
             <w:r>
               <w:rPr>
@@ -1214,16 +1244,18 @@
             <w:rPr>
               <w:rFonts w:eastAsiaTheme="minorEastAsia"/>
               <w:noProof/>
+              <w:kern w:val="2"/>
               <w:lang w:eastAsia="en-AU"/>
+              <w14:ligatures w14:val="standardContextual"/>
             </w:rPr>
           </w:pPr>
-          <w:hyperlink w:anchor="_Toc119622446" w:history="1">
+          <w:hyperlink w:anchor="_Toc140176397" w:history="1">
             <w:r>
               <w:rPr>
                 <w:rStyle w:val="Hyperlink"/>
                 <w:noProof/>
               </w:rPr>
-              <w:t>Instance Comparison</w:t>
+              <w:t>Record Counts</w:t>
             </w:r>
             <w:r>
               <w:rPr>
@@ -1244,7 +1276,7 @@
                 <w:noProof/>
                 <w:webHidden/>
               </w:rPr>
-              <w:instrText xml:space="preserve"> PAGEREF _Toc119622446 \h </w:instrText>
+              <w:instrText xml:space="preserve"> PAGEREF _Toc140176397 \h </w:instrText>
             </w:r>
             <w:r>
               <w:rPr>
@@ -1264,77 +1296,7 @@
                 <w:noProof/>
                 <w:webHidden/>
               </w:rPr>
-              <w:t>22</w:t>
-            </w:r>
-            <w:r>
-              <w:rPr>
-                <w:noProof/>
-                <w:webHidden/>
-              </w:rPr>
-              <w:fldChar w:fldCharType="end"/>
-            </w:r>
-          </w:hyperlink>
-        </w:p>
-        <w:p>
-          <w:pPr>
-            <w:pStyle w:val="TOC2"/>
-            <w:tabs>
-              <w:tab w:val="right" w:leader="dot" w:pos="9016"/>
-            </w:tabs>
-            <w:rPr>
-              <w:rFonts w:eastAsiaTheme="minorEastAsia"/>
-              <w:noProof/>
-              <w:lang w:eastAsia="en-AU"/>
-            </w:rPr>
-          </w:pPr>
-          <w:hyperlink w:anchor="_Toc119622447" w:history="1">
-            <w:r>
-              <w:rPr>
-                <w:rStyle w:val="Hyperlink"/>
-                <w:noProof/>
-              </w:rPr>
-              <w:t>Record Counts</w:t>
-            </w:r>
-            <w:r>
-              <w:rPr>
-                <w:noProof/>
-                <w:webHidden/>
-              </w:rPr>
-              <w:tab/>
-            </w:r>
-            <w:r>
-              <w:rPr>
-                <w:noProof/>
-                <w:webHidden/>
-              </w:rPr>
-              <w:fldChar w:fldCharType="begin"/>
-            </w:r>
-            <w:r>
-              <w:rPr>
-                <w:noProof/>
-                <w:webHidden/>
-              </w:rPr>
-              <w:instrText xml:space="preserve"> PAGEREF _Toc119622447 \h </w:instrText>
-            </w:r>
-            <w:r>
-              <w:rPr>
-                <w:noProof/>
-                <w:webHidden/>
-              </w:rPr>
-            </w:r>
-            <w:r>
-              <w:rPr>
-                <w:noProof/>
-                <w:webHidden/>
-              </w:rPr>
-              <w:fldChar w:fldCharType="separate"/>
-            </w:r>
-            <w:r>
-              <w:rPr>
-                <w:noProof/>
-                <w:webHidden/>
-              </w:rPr>
-              <w:t>23</w:t>
+              <w:t>21</w:t>
             </w:r>
             <w:r>
               <w:rPr>
@@ -1375,7 +1337,7 @@
         <w:pStyle w:val="Heading1"/>
       </w:pPr>
       <w:bookmarkStart w:id="0" w:name="_Toc119259007"/>
-      <w:bookmarkStart w:id="1" w:name="_Toc119622431"/>
+      <w:bookmarkStart w:id="1" w:name="_Toc140176382"/>
       <w:r>
         <w:lastRenderedPageBreak/>
         <w:t>App Overview</w:t>
@@ -1385,15 +1347,7 @@
     </w:p>
     <w:p>
       <w:r>
-        <w:t xml:space="preserve">The </w:t>
-      </w:r>
-      <w:proofErr w:type="spellStart"/>
-      <w:r>
-        <w:t>Dataverse</w:t>
-      </w:r>
-      <w:proofErr w:type="spellEnd"/>
-      <w:r>
-        <w:t xml:space="preserve"> Toolbelt is a Windows Desktop app which has been created to improve productivity </w:t>
+        <w:t xml:space="preserve">The Dataverse Toolbelt is a Windows Desktop app which has been created to improve productivity </w:t>
       </w:r>
       <w:r>
         <w:t>building</w:t>
@@ -1408,15 +1362,7 @@
         <w:t xml:space="preserve"> on the </w:t>
       </w:r>
       <w:r>
-        <w:t xml:space="preserve">Microsoft </w:t>
-      </w:r>
-      <w:proofErr w:type="spellStart"/>
-      <w:r>
-        <w:t>Dataverse</w:t>
-      </w:r>
-      <w:proofErr w:type="spellEnd"/>
-      <w:r>
-        <w:t xml:space="preserve"> and Dynamics for CE platform</w:t>
+        <w:t>Microsoft Dataverse and Dynamics for CE platform</w:t>
       </w:r>
     </w:p>
     <w:p>
@@ -1434,8 +1380,7 @@
       <w:pPr>
         <w:pStyle w:val="Heading1"/>
       </w:pPr>
-      <w:bookmarkStart w:id="2" w:name="_Toc119622432"/>
-      <w:proofErr w:type="spellStart"/>
+      <w:bookmarkStart w:id="2" w:name="_Toc140176383"/>
       <w:r>
         <w:t>Da</w:t>
       </w:r>
@@ -1443,25 +1388,13 @@
         <w:t>t</w:t>
       </w:r>
       <w:r>
-        <w:t>averse</w:t>
-      </w:r>
-      <w:proofErr w:type="spellEnd"/>
-      <w:r>
-        <w:t xml:space="preserve"> Instance Connections</w:t>
+        <w:t>averse Instance Connections</w:t>
       </w:r>
       <w:bookmarkEnd w:id="2"/>
     </w:p>
     <w:p>
       <w:r>
-        <w:t xml:space="preserve">The </w:t>
-      </w:r>
-      <w:proofErr w:type="spellStart"/>
-      <w:r>
-        <w:t>Dataverse</w:t>
-      </w:r>
-      <w:proofErr w:type="spellEnd"/>
-      <w:r>
-        <w:t xml:space="preserve"> Toolbelt allows multiple instance connections to be saved in the app. Once created these connections can be made ‘active’ by clicking the connection button at the top right of the app</w:t>
+        <w:t>The Dataverse Toolbelt allows multiple instance connections to be saved in the app. Once created these connections can be made ‘active’ by clicking the connection button at the top right of the app</w:t>
       </w:r>
     </w:p>
     <w:p>
@@ -1473,7 +1406,7 @@
       <w:pPr>
         <w:pStyle w:val="Heading2"/>
       </w:pPr>
-      <w:bookmarkStart w:id="3" w:name="_Toc119622433"/>
+      <w:bookmarkStart w:id="3" w:name="_Toc140176384"/>
       <w:r>
         <w:t>Creating a new connection</w:t>
       </w:r>
@@ -1481,15 +1414,7 @@
     </w:p>
     <w:p>
       <w:r>
-        <w:t xml:space="preserve">To create a new connection to a </w:t>
-      </w:r>
-      <w:proofErr w:type="spellStart"/>
-      <w:r>
-        <w:t>Dataverse</w:t>
-      </w:r>
-      <w:proofErr w:type="spellEnd"/>
-      <w:r>
-        <w:t xml:space="preserve"> instance click the connection button at the top right of the app then select Create New in the dropdown menu</w:t>
+        <w:t>To create a new connection to a Dataverse instance click the connection button at the top right of the app then select Create New in the dropdown menu</w:t>
       </w:r>
     </w:p>
     <w:p>
@@ -1622,7 +1547,7 @@
       <w:pPr>
         <w:pStyle w:val="Heading2"/>
       </w:pPr>
-      <w:bookmarkStart w:id="4" w:name="_Toc119622434"/>
+      <w:bookmarkStart w:id="4" w:name="_Toc140176385"/>
       <w:r>
         <w:t>Create a Connection using the SDK Tooling Connector</w:t>
       </w:r>
@@ -1630,13 +1555,18 @@
     </w:p>
     <w:p>
       <w:r>
-        <w:t>To connect using the SDK connector click the button labelled U</w:t>
-      </w:r>
-      <w:r>
-        <w:t>s</w:t>
-      </w:r>
-      <w:r>
-        <w:t>e XRM Tooling Connector in the connection entry form</w:t>
+        <w:t xml:space="preserve">To connect using the SDK connector </w:t>
+      </w:r>
+      <w:r>
+        <w:t xml:space="preserve">select the Connection Type of </w:t>
+      </w:r>
+      <w:proofErr w:type="spellStart"/>
+      <w:r>
+        <w:t>Xrm</w:t>
+      </w:r>
+      <w:proofErr w:type="spellEnd"/>
+      <w:r>
+        <w:t xml:space="preserve"> Tooling.</w:t>
       </w:r>
     </w:p>
     <w:p>
@@ -1646,10 +1576,10 @@
         </w:rPr>
         <w:lastRenderedPageBreak/>
         <w:drawing>
-          <wp:inline distT="0" distB="0" distL="0" distR="0" wp14:anchorId="41F75530" wp14:editId="2795A7C4">
-            <wp:extent cx="5730240" cy="2659380"/>
-            <wp:effectExtent l="0" t="0" r="3810" b="7620"/>
-            <wp:docPr id="16" name="Picture 16"/>
+          <wp:inline distT="0" distB="0" distL="0" distR="0" wp14:anchorId="587D560B" wp14:editId="2EC4A33C">
+            <wp:extent cx="3657600" cy="2491740"/>
+            <wp:effectExtent l="0" t="0" r="0" b="3810"/>
+            <wp:docPr id="1745670194" name="Picture 1"/>
             <wp:cNvGraphicFramePr>
               <a:graphicFrameLocks xmlns:a="http://schemas.openxmlformats.org/drawingml/2006/main" noChangeAspect="1"/>
             </wp:cNvGraphicFramePr>
@@ -1657,7 +1587,7 @@
               <a:graphicData uri="http://schemas.openxmlformats.org/drawingml/2006/picture">
                 <pic:pic xmlns:pic="http://schemas.openxmlformats.org/drawingml/2006/picture">
                   <pic:nvPicPr>
-                    <pic:cNvPr id="0" name="Picture 51"/>
+                    <pic:cNvPr id="0" name="Picture 1"/>
                     <pic:cNvPicPr>
                       <a:picLocks noChangeAspect="1" noChangeArrowheads="1"/>
                     </pic:cNvPicPr>
@@ -1678,7 +1608,7 @@
                   <pic:spPr bwMode="auto">
                     <a:xfrm>
                       <a:off x="0" y="0"/>
-                      <a:ext cx="5730240" cy="2659380"/>
+                      <a:ext cx="3657600" cy="2491740"/>
                     </a:xfrm>
                     <a:prstGeom prst="rect">
                       <a:avLst/>
@@ -1699,13 +1629,14 @@
       <w:r>
         <w:t xml:space="preserve">This will </w:t>
       </w:r>
-      <w:proofErr w:type="spellStart"/>
-      <w:r>
-        <w:t>popup</w:t>
-      </w:r>
-      <w:proofErr w:type="spellEnd"/>
+      <w:r>
+        <w:t>pop up</w:t>
+      </w:r>
       <w:r>
         <w:t xml:space="preserve"> a login dialog which is part of the Microsoft SDK assemblies. If connecting to a Microsoft online instance you’ll need to click Office 365 and Show Advanced, then enter username and password before hitting Login. This will then progress through the login including any subsequent MFA process which is required</w:t>
+      </w:r>
+      <w:r>
+        <w:t>.</w:t>
       </w:r>
     </w:p>
     <w:p>
@@ -1786,10 +1717,10 @@
         </w:rPr>
         <w:lastRenderedPageBreak/>
         <w:drawing>
-          <wp:inline distT="0" distB="0" distL="0" distR="0" wp14:anchorId="5928615F" wp14:editId="3786D793">
-            <wp:extent cx="5730240" cy="3070860"/>
-            <wp:effectExtent l="0" t="0" r="3810" b="0"/>
-            <wp:docPr id="18" name="Picture 18"/>
+          <wp:inline distT="0" distB="0" distL="0" distR="0" wp14:anchorId="34F5F128" wp14:editId="4638C03E">
+            <wp:extent cx="4442460" cy="2880360"/>
+            <wp:effectExtent l="0" t="0" r="0" b="0"/>
+            <wp:docPr id="717679485" name="Picture 7"/>
             <wp:cNvGraphicFramePr>
               <a:graphicFrameLocks xmlns:a="http://schemas.openxmlformats.org/drawingml/2006/main" noChangeAspect="1"/>
             </wp:cNvGraphicFramePr>
@@ -1797,7 +1728,7 @@
               <a:graphicData uri="http://schemas.openxmlformats.org/drawingml/2006/picture">
                 <pic:pic xmlns:pic="http://schemas.openxmlformats.org/drawingml/2006/picture">
                   <pic:nvPicPr>
-                    <pic:cNvPr id="0" name="Picture 53"/>
+                    <pic:cNvPr id="0" name="Picture 7"/>
                     <pic:cNvPicPr>
                       <a:picLocks noChangeAspect="1" noChangeArrowheads="1"/>
                     </pic:cNvPicPr>
@@ -1818,7 +1749,7 @@
                   <pic:spPr bwMode="auto">
                     <a:xfrm>
                       <a:off x="0" y="0"/>
-                      <a:ext cx="5730240" cy="3070860"/>
+                      <a:ext cx="4442460" cy="2880360"/>
                     </a:xfrm>
                     <a:prstGeom prst="rect">
                       <a:avLst/>
@@ -1901,44 +1832,33 @@
     </w:p>
     <w:p>
       <w:pPr>
-        <w:pStyle w:val="Heading3"/>
-      </w:pPr>
-      <w:bookmarkStart w:id="5" w:name="_Toc119622435"/>
-      <w:r>
-        <w:t>Create a connection saved and encrypted by the app</w:t>
+        <w:pStyle w:val="Heading2"/>
+      </w:pPr>
+      <w:bookmarkStart w:id="5" w:name="_Toc140176386"/>
+      <w:bookmarkStart w:id="6" w:name="_Hlk140176715"/>
+      <w:r>
+        <w:t xml:space="preserve">Create </w:t>
+      </w:r>
+      <w:r>
+        <w:t xml:space="preserve">a </w:t>
+      </w:r>
+      <w:r>
+        <w:t>Client / Secret connection for an Application User</w:t>
       </w:r>
       <w:bookmarkEnd w:id="5"/>
     </w:p>
     <w:p>
       <w:r>
-        <w:t xml:space="preserve">To create a connection saved </w:t>
-      </w:r>
-      <w:proofErr w:type="gramStart"/>
-      <w:r>
-        <w:t>an</w:t>
-      </w:r>
-      <w:proofErr w:type="gramEnd"/>
-      <w:r>
-        <w:t xml:space="preserve"> d encrypted by the app rather than the </w:t>
-      </w:r>
-      <w:r>
-        <w:t>S</w:t>
-      </w:r>
-      <w:r>
-        <w:t>DK, skip past the field Use SDK Tolling Connector leaving it unticked</w:t>
-      </w:r>
-    </w:p>
-    <w:p>
-      <w:r>
-        <w:t xml:space="preserve">In this case username and password are entered directly into the connection form. Once entered the Org Unique Name field appears for the instance to connect to. If a valid user name and password has been entered, this field displays a dropdown of instances available </w:t>
-      </w:r>
-      <w:proofErr w:type="spellStart"/>
-      <w:r>
-        <w:t>o</w:t>
-      </w:r>
-      <w:proofErr w:type="spellEnd"/>
-      <w:r>
-        <w:t xml:space="preserve"> the user when the search button is clicked</w:t>
+        <w:t xml:space="preserve">To create a </w:t>
+      </w:r>
+      <w:r>
+        <w:t xml:space="preserve">client secret </w:t>
+      </w:r>
+      <w:r>
+        <w:t xml:space="preserve">connection saved and encrypted by the app, </w:t>
+      </w:r>
+      <w:r>
+        <w:t>select the Connection Type as Client Secret</w:t>
       </w:r>
     </w:p>
     <w:p>
@@ -1946,12 +1866,11 @@
         <w:rPr>
           <w:noProof/>
         </w:rPr>
-        <w:lastRenderedPageBreak/>
         <w:drawing>
-          <wp:inline distT="0" distB="0" distL="0" distR="0" wp14:anchorId="00F212B7" wp14:editId="48E696AB">
-            <wp:extent cx="3718560" cy="5052060"/>
-            <wp:effectExtent l="0" t="0" r="0" b="0"/>
-            <wp:docPr id="23" name="Picture 23"/>
+          <wp:inline distT="0" distB="0" distL="0" distR="0" wp14:anchorId="18DD68F2" wp14:editId="3EC176A3">
+            <wp:extent cx="3749040" cy="2560320"/>
+            <wp:effectExtent l="0" t="0" r="3810" b="0"/>
+            <wp:docPr id="1564002529" name="Picture 2"/>
             <wp:cNvGraphicFramePr>
               <a:graphicFrameLocks xmlns:a="http://schemas.openxmlformats.org/drawingml/2006/main" noChangeAspect="1"/>
             </wp:cNvGraphicFramePr>
@@ -1959,7 +1878,7 @@
               <a:graphicData uri="http://schemas.openxmlformats.org/drawingml/2006/picture">
                 <pic:pic xmlns:pic="http://schemas.openxmlformats.org/drawingml/2006/picture">
                   <pic:nvPicPr>
-                    <pic:cNvPr id="0" name="Picture 58"/>
+                    <pic:cNvPr id="0" name="Picture 2"/>
                     <pic:cNvPicPr>
                       <a:picLocks noChangeAspect="1" noChangeArrowheads="1"/>
                     </pic:cNvPicPr>
@@ -1980,7 +1899,7 @@
                   <pic:spPr bwMode="auto">
                     <a:xfrm>
                       <a:off x="0" y="0"/>
-                      <a:ext cx="3718560" cy="5052060"/>
+                      <a:ext cx="3749040" cy="2560320"/>
                     </a:xfrm>
                     <a:prstGeom prst="rect">
                       <a:avLst/>
@@ -1999,26 +1918,22 @@
     </w:p>
     <w:p>
       <w:r>
-        <w:t xml:space="preserve">If you need to manually find you organisation unique </w:t>
-      </w:r>
-      <w:proofErr w:type="gramStart"/>
-      <w:r>
-        <w:t>id</w:t>
-      </w:r>
-      <w:proofErr w:type="gramEnd"/>
-      <w:r>
-        <w:t xml:space="preserve"> see the Microsoft article linked below</w:t>
-      </w:r>
-      <w:r>
-        <w:br/>
-      </w:r>
-      <w:r>
-        <w:t>https://learn.microsoft.com/en-us/power-platform/admin/determine-org-id-name?WT.mc_id=DX-MVP-5004940</w:t>
-      </w:r>
-    </w:p>
-    <w:p>
-      <w:r>
-        <w:t>Once all details are entered including the Org Unique Name click Next to commit and save to your saved connections</w:t>
+        <w:t xml:space="preserve">In this case </w:t>
+      </w:r>
+      <w:r>
+        <w:t>client ID</w:t>
+      </w:r>
+      <w:r>
+        <w:t xml:space="preserve"> and </w:t>
+      </w:r>
+      <w:r>
+        <w:t xml:space="preserve">client secret along with the instance web URL </w:t>
+      </w:r>
+      <w:r>
+        <w:t>are entered directly into the connection form</w:t>
+      </w:r>
+      <w:r>
+        <w:t>.</w:t>
       </w:r>
     </w:p>
     <w:p>
@@ -2028,10 +1943,10 @@
         </w:rPr>
         <w:lastRenderedPageBreak/>
         <w:drawing>
-          <wp:inline distT="0" distB="0" distL="0" distR="0" wp14:anchorId="46F14E8C" wp14:editId="51404172">
-            <wp:extent cx="3749040" cy="4777740"/>
-            <wp:effectExtent l="0" t="0" r="3810" b="3810"/>
-            <wp:docPr id="24" name="Picture 24"/>
+          <wp:inline distT="0" distB="0" distL="0" distR="0" wp14:anchorId="15F89D5D" wp14:editId="20347316">
+            <wp:extent cx="3482340" cy="3954780"/>
+            <wp:effectExtent l="0" t="0" r="3810" b="7620"/>
+            <wp:docPr id="672990785" name="Picture 3"/>
             <wp:cNvGraphicFramePr>
               <a:graphicFrameLocks xmlns:a="http://schemas.openxmlformats.org/drawingml/2006/main" noChangeAspect="1"/>
             </wp:cNvGraphicFramePr>
@@ -2039,7 +1954,7 @@
               <a:graphicData uri="http://schemas.openxmlformats.org/drawingml/2006/picture">
                 <pic:pic xmlns:pic="http://schemas.openxmlformats.org/drawingml/2006/picture">
                   <pic:nvPicPr>
-                    <pic:cNvPr id="0" name="Picture 59"/>
+                    <pic:cNvPr id="0" name="Picture 3"/>
                     <pic:cNvPicPr>
                       <a:picLocks noChangeAspect="1" noChangeArrowheads="1"/>
                     </pic:cNvPicPr>
@@ -2060,7 +1975,7 @@
                   <pic:spPr bwMode="auto">
                     <a:xfrm>
                       <a:off x="0" y="0"/>
-                      <a:ext cx="3749040" cy="4777740"/>
+                      <a:ext cx="3482340" cy="3954780"/>
                     </a:xfrm>
                     <a:prstGeom prst="rect">
                       <a:avLst/>
@@ -2079,19 +1994,32 @@
     </w:p>
     <w:p>
       <w:r>
+        <w:t xml:space="preserve">Once all details are </w:t>
+      </w:r>
+      <w:r>
+        <w:t>entered</w:t>
+      </w:r>
+      <w:r>
+        <w:t xml:space="preserve"> click Next to commit and save to your saved connections</w:t>
+      </w:r>
+      <w:r>
+        <w:t xml:space="preserve">. </w:t>
+      </w:r>
+      <w:r>
         <w:t>The connection will now become the active connection</w:t>
       </w:r>
     </w:p>
+    <w:bookmarkEnd w:id="6"/>
     <w:p>
       <w:r>
         <w:rPr>
           <w:noProof/>
         </w:rPr>
         <w:drawing>
-          <wp:inline distT="0" distB="0" distL="0" distR="0" wp14:anchorId="37C6FB26" wp14:editId="4A983A4A">
-            <wp:extent cx="5730240" cy="1798320"/>
-            <wp:effectExtent l="0" t="0" r="3810" b="0"/>
-            <wp:docPr id="25" name="Picture 25"/>
+          <wp:inline distT="0" distB="0" distL="0" distR="0" wp14:anchorId="4C772644" wp14:editId="6E07CA42">
+            <wp:extent cx="5242560" cy="1935480"/>
+            <wp:effectExtent l="0" t="0" r="0" b="7620"/>
+            <wp:docPr id="353413780" name="Picture 4"/>
             <wp:cNvGraphicFramePr>
               <a:graphicFrameLocks xmlns:a="http://schemas.openxmlformats.org/drawingml/2006/main" noChangeAspect="1"/>
             </wp:cNvGraphicFramePr>
@@ -2099,7 +2027,7 @@
               <a:graphicData uri="http://schemas.openxmlformats.org/drawingml/2006/picture">
                 <pic:pic xmlns:pic="http://schemas.openxmlformats.org/drawingml/2006/picture">
                   <pic:nvPicPr>
-                    <pic:cNvPr id="0" name="Picture 60"/>
+                    <pic:cNvPr id="0" name="Picture 4"/>
                     <pic:cNvPicPr>
                       <a:picLocks noChangeAspect="1" noChangeArrowheads="1"/>
                     </pic:cNvPicPr>
@@ -2120,7 +2048,7 @@
                   <pic:spPr bwMode="auto">
                     <a:xfrm>
                       <a:off x="0" y="0"/>
-                      <a:ext cx="5730240" cy="1798320"/>
+                      <a:ext cx="5242560" cy="1935480"/>
                     </a:xfrm>
                     <a:prstGeom prst="rect">
                       <a:avLst/>
@@ -2141,11 +2069,11 @@
       <w:pPr>
         <w:pStyle w:val="Heading2"/>
       </w:pPr>
-      <w:bookmarkStart w:id="6" w:name="_Toc119622436"/>
+      <w:bookmarkStart w:id="7" w:name="_Toc140176387"/>
       <w:r>
         <w:t>Manage Saved Connections</w:t>
       </w:r>
-      <w:bookmarkEnd w:id="6"/>
+      <w:bookmarkEnd w:id="7"/>
     </w:p>
     <w:p>
       <w:r>
@@ -2218,15 +2146,7 @@
         <w:t xml:space="preserve">The Saved Connection form can be used to </w:t>
       </w:r>
       <w:r>
-        <w:t xml:space="preserve">add a connection, open and modify a </w:t>
-      </w:r>
-      <w:proofErr w:type="gramStart"/>
-      <w:r>
-        <w:t>connections</w:t>
-      </w:r>
-      <w:proofErr w:type="gramEnd"/>
-      <w:r>
-        <w:t>, delete connections, change the active connection, or start a feature dialog for a connection which is not currently active</w:t>
+        <w:t>add a connection, open and modify connections, delete connections, change the active connection, or start a feature dialog for a connection which is not currently active</w:t>
       </w:r>
     </w:p>
     <w:p>
@@ -2235,10 +2155,10 @@
           <w:noProof/>
         </w:rPr>
         <w:drawing>
-          <wp:inline distT="0" distB="0" distL="0" distR="0" wp14:anchorId="09653188" wp14:editId="5912F621">
-            <wp:extent cx="5722620" cy="1089660"/>
-            <wp:effectExtent l="0" t="0" r="0" b="0"/>
-            <wp:docPr id="28" name="Picture 28"/>
+          <wp:inline distT="0" distB="0" distL="0" distR="0" wp14:anchorId="7B616252" wp14:editId="6D1C702D">
+            <wp:extent cx="5722620" cy="1348740"/>
+            <wp:effectExtent l="0" t="0" r="0" b="3810"/>
+            <wp:docPr id="148764280" name="Picture 6"/>
             <wp:cNvGraphicFramePr>
               <a:graphicFrameLocks xmlns:a="http://schemas.openxmlformats.org/drawingml/2006/main" noChangeAspect="1"/>
             </wp:cNvGraphicFramePr>
@@ -2246,13 +2166,13 @@
               <a:graphicData uri="http://schemas.openxmlformats.org/drawingml/2006/picture">
                 <pic:pic xmlns:pic="http://schemas.openxmlformats.org/drawingml/2006/picture">
                   <pic:nvPicPr>
-                    <pic:cNvPr id="0" name="Picture 63"/>
+                    <pic:cNvPr id="0" name="Picture 6"/>
                     <pic:cNvPicPr>
                       <a:picLocks noChangeAspect="1" noChangeArrowheads="1"/>
                     </pic:cNvPicPr>
                   </pic:nvPicPr>
                   <pic:blipFill>
-                    <a:blip r:embed="rId18" cstate="print">
+                    <a:blip r:embed="rId18">
                       <a:extLst>
                         <a:ext uri="{28A0092B-C50C-407E-A947-70E740481C1C}">
                           <a14:useLocalDpi xmlns:a14="http://schemas.microsoft.com/office/drawing/2010/main" val="0"/>
@@ -2267,7 +2187,7 @@
                   <pic:spPr bwMode="auto">
                     <a:xfrm>
                       <a:off x="0" y="0"/>
-                      <a:ext cx="5722620" cy="1089660"/>
+                      <a:ext cx="5722620" cy="1348740"/>
                     </a:xfrm>
                     <a:prstGeom prst="rect">
                       <a:avLst/>
@@ -2293,21 +2213,21 @@
       <w:pPr>
         <w:pStyle w:val="Heading1"/>
       </w:pPr>
-      <w:bookmarkStart w:id="7" w:name="_Toc119622437"/>
+      <w:bookmarkStart w:id="8" w:name="_Toc140176388"/>
       <w:r>
         <w:t>App Features</w:t>
       </w:r>
-      <w:bookmarkEnd w:id="7"/>
+      <w:bookmarkEnd w:id="8"/>
     </w:p>
     <w:p>
       <w:pPr>
         <w:pStyle w:val="Heading2"/>
       </w:pPr>
-      <w:bookmarkStart w:id="8" w:name="_Toc119622438"/>
+      <w:bookmarkStart w:id="9" w:name="_Toc140176389"/>
       <w:r>
         <w:t>Query &amp; Update Data</w:t>
       </w:r>
-      <w:bookmarkEnd w:id="8"/>
+      <w:bookmarkEnd w:id="9"/>
     </w:p>
     <w:p>
       <w:pPr>
@@ -2341,15 +2261,7 @@
         <w:t xml:space="preserve">Arbitrarily query data </w:t>
       </w:r>
       <w:r>
-        <w:t xml:space="preserve">for any record type in the </w:t>
-      </w:r>
-      <w:proofErr w:type="spellStart"/>
-      <w:r>
-        <w:t>Dataverse</w:t>
-      </w:r>
-      <w:proofErr w:type="spellEnd"/>
-      <w:r>
-        <w:t xml:space="preserve"> instance</w:t>
+        <w:t>for any record type in the Dataverse instance</w:t>
       </w:r>
     </w:p>
     <w:p>
@@ -2468,11 +2380,9 @@
       <w:r>
         <w:t xml:space="preserve">To run a </w:t>
       </w:r>
-      <w:proofErr w:type="gramStart"/>
-      <w:r>
-        <w:t>query</w:t>
-      </w:r>
-      <w:proofErr w:type="gramEnd"/>
+      <w:r>
+        <w:t>query,</w:t>
+      </w:r>
       <w:r>
         <w:t xml:space="preserve"> click the Query &amp; Update button in the main menu. Once loaded select a record type and a query can then be created using a range of conditions, operators and joins</w:t>
       </w:r>
@@ -2609,11 +2519,11 @@
       <w:pPr>
         <w:pStyle w:val="Heading2"/>
       </w:pPr>
-      <w:bookmarkStart w:id="9" w:name="_Toc119622439"/>
+      <w:bookmarkStart w:id="10" w:name="_Toc140176390"/>
       <w:r>
         <w:t>Customisation Import</w:t>
       </w:r>
-      <w:bookmarkEnd w:id="9"/>
+      <w:bookmarkEnd w:id="10"/>
     </w:p>
     <w:p>
       <w:pPr>
@@ -3483,11 +3393,11 @@
       <w:pPr>
         <w:pStyle w:val="Heading2"/>
       </w:pPr>
-      <w:bookmarkStart w:id="10" w:name="_Toc119622440"/>
+      <w:bookmarkStart w:id="11" w:name="_Toc140176391"/>
       <w:r>
         <w:t>Migrate Records</w:t>
       </w:r>
-      <w:bookmarkEnd w:id="10"/>
+      <w:bookmarkEnd w:id="11"/>
     </w:p>
     <w:p>
       <w:pPr>
@@ -3668,11 +3578,11 @@
       <w:pPr>
         <w:pStyle w:val="Heading2"/>
       </w:pPr>
-      <w:bookmarkStart w:id="11" w:name="_Toc119622441"/>
+      <w:bookmarkStart w:id="12" w:name="_Toc140176392"/>
       <w:r>
         <w:t>Solution Transfer</w:t>
       </w:r>
-      <w:bookmarkEnd w:id="11"/>
+      <w:bookmarkEnd w:id="12"/>
     </w:p>
     <w:p>
       <w:pPr>
@@ -4156,23 +4066,15 @@
       <w:pPr>
         <w:pStyle w:val="Heading2"/>
       </w:pPr>
-      <w:bookmarkStart w:id="12" w:name="_Toc119622442"/>
+      <w:bookmarkStart w:id="13" w:name="_Toc140176393"/>
       <w:r>
         <w:t>Text Field Search</w:t>
       </w:r>
-      <w:bookmarkEnd w:id="12"/>
-    </w:p>
-    <w:p>
-      <w:r>
-        <w:t xml:space="preserve">The Text Field Search feature in </w:t>
-      </w:r>
-      <w:proofErr w:type="spellStart"/>
-      <w:r>
-        <w:t>Dataverse</w:t>
-      </w:r>
-      <w:proofErr w:type="spellEnd"/>
-      <w:r>
-        <w:t xml:space="preserve"> Toolbelt enables searching for one or more specific text strings within the string fields of some or all record types in the system</w:t>
+      <w:bookmarkEnd w:id="13"/>
+    </w:p>
+    <w:p>
+      <w:r>
+        <w:t>The Text Field Search feature in Dataverse Toolbelt enables searching for one or more specific text strings within the string fields of some or all record types in the system</w:t>
       </w:r>
     </w:p>
     <w:p>
@@ -4606,335 +4508,7 @@
       <w:pPr>
         <w:pStyle w:val="Heading2"/>
       </w:pPr>
-      <w:bookmarkStart w:id="13" w:name="_Toc119622443"/>
-      <w:r>
-        <w:t xml:space="preserve">Configure </w:t>
-      </w:r>
-      <w:proofErr w:type="spellStart"/>
-      <w:r>
-        <w:t>Autonumber</w:t>
-      </w:r>
-      <w:bookmarkEnd w:id="13"/>
-      <w:proofErr w:type="spellEnd"/>
-    </w:p>
-    <w:p>
-      <w:r>
-        <w:t xml:space="preserve">The </w:t>
-      </w:r>
-      <w:proofErr w:type="spellStart"/>
-      <w:r>
-        <w:t>Autonumber</w:t>
-      </w:r>
-      <w:proofErr w:type="spellEnd"/>
-      <w:r>
-        <w:t xml:space="preserve"> feature in </w:t>
-      </w:r>
-      <w:proofErr w:type="spellStart"/>
-      <w:r>
-        <w:t>Dataverse</w:t>
-      </w:r>
-      <w:proofErr w:type="spellEnd"/>
-      <w:r>
-        <w:t xml:space="preserve"> Toolbelt </w:t>
-      </w:r>
-      <w:r>
-        <w:t>assists with configuring the platforms native autonumbering feature and supports</w:t>
-      </w:r>
-    </w:p>
-    <w:p>
-      <w:pPr>
-        <w:pStyle w:val="ListParagraph"/>
-        <w:numPr>
-          <w:ilvl w:val="0"/>
-          <w:numId w:val="10"/>
-        </w:numPr>
-      </w:pPr>
-      <w:r>
-        <w:t xml:space="preserve">configuring string </w:t>
-      </w:r>
-      <w:r>
-        <w:t>columns</w:t>
-      </w:r>
-      <w:r>
-        <w:t xml:space="preserve"> with new </w:t>
-      </w:r>
-      <w:proofErr w:type="spellStart"/>
-      <w:r>
-        <w:t>autonumber</w:t>
-      </w:r>
-      <w:proofErr w:type="spellEnd"/>
-      <w:r>
-        <w:t xml:space="preserve"> configurations</w:t>
-      </w:r>
-    </w:p>
-    <w:p>
-      <w:pPr>
-        <w:pStyle w:val="ListParagraph"/>
-        <w:numPr>
-          <w:ilvl w:val="0"/>
-          <w:numId w:val="10"/>
-        </w:numPr>
-      </w:pPr>
-      <w:r>
-        <w:t xml:space="preserve">modifying the configuration of existing </w:t>
-      </w:r>
-      <w:proofErr w:type="spellStart"/>
-      <w:r>
-        <w:t>autonumber</w:t>
-      </w:r>
-      <w:proofErr w:type="spellEnd"/>
-      <w:r>
-        <w:t xml:space="preserve"> </w:t>
-      </w:r>
-      <w:r>
-        <w:t>columns</w:t>
-      </w:r>
-    </w:p>
-    <w:p>
-      <w:pPr>
-        <w:pStyle w:val="ListParagraph"/>
-        <w:numPr>
-          <w:ilvl w:val="0"/>
-          <w:numId w:val="10"/>
-        </w:numPr>
-      </w:pPr>
-      <w:r>
-        <w:t xml:space="preserve">updating the seed (current position) of an </w:t>
-      </w:r>
-      <w:proofErr w:type="spellStart"/>
-      <w:r>
-        <w:t>autonumber</w:t>
-      </w:r>
-      <w:proofErr w:type="spellEnd"/>
-      <w:r>
-        <w:t xml:space="preserve"> </w:t>
-      </w:r>
-      <w:r>
-        <w:t>column</w:t>
-      </w:r>
-    </w:p>
-    <w:p>
-      <w:r>
-        <w:rPr>
-          <w:noProof/>
-        </w:rPr>
-        <w:drawing>
-          <wp:inline distT="0" distB="0" distL="0" distR="0" wp14:anchorId="26F75C2D" wp14:editId="18424841">
-            <wp:extent cx="5722620" cy="1310640"/>
-            <wp:effectExtent l="0" t="0" r="0" b="3810"/>
-            <wp:docPr id="35" name="Picture 35"/>
-            <wp:cNvGraphicFramePr>
-              <a:graphicFrameLocks xmlns:a="http://schemas.openxmlformats.org/drawingml/2006/main" noChangeAspect="1"/>
-            </wp:cNvGraphicFramePr>
-            <a:graphic xmlns:a="http://schemas.openxmlformats.org/drawingml/2006/main">
-              <a:graphicData uri="http://schemas.openxmlformats.org/drawingml/2006/picture">
-                <pic:pic xmlns:pic="http://schemas.openxmlformats.org/drawingml/2006/picture">
-                  <pic:nvPicPr>
-                    <pic:cNvPr id="0" name="Picture 14"/>
-                    <pic:cNvPicPr>
-                      <a:picLocks noChangeAspect="1" noChangeArrowheads="1"/>
-                    </pic:cNvPicPr>
-                  </pic:nvPicPr>
-                  <pic:blipFill>
-                    <a:blip r:embed="rId44">
-                      <a:extLst>
-                        <a:ext uri="{28A0092B-C50C-407E-A947-70E740481C1C}">
-                          <a14:useLocalDpi xmlns:a14="http://schemas.microsoft.com/office/drawing/2010/main" val="0"/>
-                        </a:ext>
-                      </a:extLst>
-                    </a:blip>
-                    <a:srcRect/>
-                    <a:stretch>
-                      <a:fillRect/>
-                    </a:stretch>
-                  </pic:blipFill>
-                  <pic:spPr bwMode="auto">
-                    <a:xfrm>
-                      <a:off x="0" y="0"/>
-                      <a:ext cx="5722620" cy="1310640"/>
-                    </a:xfrm>
-                    <a:prstGeom prst="rect">
-                      <a:avLst/>
-                    </a:prstGeom>
-                    <a:noFill/>
-                    <a:ln>
-                      <a:noFill/>
-                    </a:ln>
-                  </pic:spPr>
-                </pic:pic>
-              </a:graphicData>
-            </a:graphic>
-          </wp:inline>
-        </w:drawing>
-      </w:r>
-    </w:p>
-    <w:p>
-      <w:r>
-        <w:t xml:space="preserve">To view and configure </w:t>
-      </w:r>
-      <w:proofErr w:type="spellStart"/>
-      <w:r>
-        <w:t>autonumbers</w:t>
-      </w:r>
-      <w:proofErr w:type="spellEnd"/>
-      <w:r>
-        <w:t xml:space="preserve"> for a specific table, search and select the desired table from the autocomplete dropdown</w:t>
-      </w:r>
-    </w:p>
-    <w:p>
-      <w:r>
-        <w:rPr>
-          <w:noProof/>
-        </w:rPr>
-        <w:lastRenderedPageBreak/>
-        <w:t>c</w:t>
-      </w:r>
-      <w:r>
-        <w:rPr>
-          <w:noProof/>
-        </w:rPr>
-        <w:drawing>
-          <wp:inline distT="0" distB="0" distL="0" distR="0" wp14:anchorId="20A951D1" wp14:editId="1010E04C">
-            <wp:extent cx="4518660" cy="2613660"/>
-            <wp:effectExtent l="0" t="0" r="0" b="0"/>
-            <wp:docPr id="37" name="Picture 37"/>
-            <wp:cNvGraphicFramePr>
-              <a:graphicFrameLocks xmlns:a="http://schemas.openxmlformats.org/drawingml/2006/main" noChangeAspect="1"/>
-            </wp:cNvGraphicFramePr>
-            <a:graphic xmlns:a="http://schemas.openxmlformats.org/drawingml/2006/main">
-              <a:graphicData uri="http://schemas.openxmlformats.org/drawingml/2006/picture">
-                <pic:pic xmlns:pic="http://schemas.openxmlformats.org/drawingml/2006/picture">
-                  <pic:nvPicPr>
-                    <pic:cNvPr id="0" name="Picture 16"/>
-                    <pic:cNvPicPr>
-                      <a:picLocks noChangeAspect="1" noChangeArrowheads="1"/>
-                    </pic:cNvPicPr>
-                  </pic:nvPicPr>
-                  <pic:blipFill>
-                    <a:blip r:embed="rId45">
-                      <a:extLst>
-                        <a:ext uri="{28A0092B-C50C-407E-A947-70E740481C1C}">
-                          <a14:useLocalDpi xmlns:a14="http://schemas.microsoft.com/office/drawing/2010/main" val="0"/>
-                        </a:ext>
-                      </a:extLst>
-                    </a:blip>
-                    <a:srcRect/>
-                    <a:stretch>
-                      <a:fillRect/>
-                    </a:stretch>
-                  </pic:blipFill>
-                  <pic:spPr bwMode="auto">
-                    <a:xfrm>
-                      <a:off x="0" y="0"/>
-                      <a:ext cx="4518660" cy="2613660"/>
-                    </a:xfrm>
-                    <a:prstGeom prst="rect">
-                      <a:avLst/>
-                    </a:prstGeom>
-                    <a:noFill/>
-                    <a:ln>
-                      <a:noFill/>
-                    </a:ln>
-                  </pic:spPr>
-                </pic:pic>
-              </a:graphicData>
-            </a:graphic>
-          </wp:inline>
-        </w:drawing>
-      </w:r>
-    </w:p>
-    <w:p>
-      <w:r>
-        <w:t xml:space="preserve">TO configure a new column as an </w:t>
-      </w:r>
-      <w:proofErr w:type="spellStart"/>
-      <w:r>
-        <w:t>autonumber</w:t>
-      </w:r>
-      <w:proofErr w:type="spellEnd"/>
-      <w:r>
-        <w:t xml:space="preserve"> select Configure New, otherwise to update an existing column click Reconfigure Selected</w:t>
-      </w:r>
-    </w:p>
-    <w:p>
-      <w:r>
-        <w:rPr>
-          <w:noProof/>
-        </w:rPr>
-        <w:drawing>
-          <wp:inline distT="0" distB="0" distL="0" distR="0" wp14:anchorId="108410E7" wp14:editId="09DC7DB1">
-            <wp:extent cx="3566160" cy="2514600"/>
-            <wp:effectExtent l="0" t="0" r="0" b="0"/>
-            <wp:docPr id="38" name="Picture 38"/>
-            <wp:cNvGraphicFramePr>
-              <a:graphicFrameLocks xmlns:a="http://schemas.openxmlformats.org/drawingml/2006/main" noChangeAspect="1"/>
-            </wp:cNvGraphicFramePr>
-            <a:graphic xmlns:a="http://schemas.openxmlformats.org/drawingml/2006/main">
-              <a:graphicData uri="http://schemas.openxmlformats.org/drawingml/2006/picture">
-                <pic:pic xmlns:pic="http://schemas.openxmlformats.org/drawingml/2006/picture">
-                  <pic:nvPicPr>
-                    <pic:cNvPr id="0" name="Picture 17"/>
-                    <pic:cNvPicPr>
-                      <a:picLocks noChangeAspect="1" noChangeArrowheads="1"/>
-                    </pic:cNvPicPr>
-                  </pic:nvPicPr>
-                  <pic:blipFill>
-                    <a:blip r:embed="rId46">
-                      <a:extLst>
-                        <a:ext uri="{28A0092B-C50C-407E-A947-70E740481C1C}">
-                          <a14:useLocalDpi xmlns:a14="http://schemas.microsoft.com/office/drawing/2010/main" val="0"/>
-                        </a:ext>
-                      </a:extLst>
-                    </a:blip>
-                    <a:srcRect/>
-                    <a:stretch>
-                      <a:fillRect/>
-                    </a:stretch>
-                  </pic:blipFill>
-                  <pic:spPr bwMode="auto">
-                    <a:xfrm>
-                      <a:off x="0" y="0"/>
-                      <a:ext cx="3566160" cy="2514600"/>
-                    </a:xfrm>
-                    <a:prstGeom prst="rect">
-                      <a:avLst/>
-                    </a:prstGeom>
-                    <a:noFill/>
-                    <a:ln>
-                      <a:noFill/>
-                    </a:ln>
-                  </pic:spPr>
-                </pic:pic>
-              </a:graphicData>
-            </a:graphic>
-          </wp:inline>
-        </w:drawing>
-      </w:r>
-    </w:p>
-    <w:p>
-      <w:r>
-        <w:t xml:space="preserve"> See Microsoft documentation linked below for Autonumbering options</w:t>
-      </w:r>
-      <w:r>
-        <w:br/>
-      </w:r>
-      <w:hyperlink r:id="rId47" w:history="1">
-        <w:r>
-          <w:rPr>
-            <w:rStyle w:val="Hyperlink"/>
-          </w:rPr>
-          <w:t>https://learn.microsoft.com/en-us/dynamics365/customerengagement/on-premises/developer/create-auto-number-attributes?WT.mc_id=DX-MVP-5004940&amp;view=op-9-1#autonumberformat-options</w:t>
-        </w:r>
-      </w:hyperlink>
-      <w:r>
-        <w:t xml:space="preserve"> </w:t>
-      </w:r>
-    </w:p>
-    <w:p>
-      <w:pPr>
-        <w:pStyle w:val="Heading2"/>
-      </w:pPr>
-      <w:bookmarkStart w:id="14" w:name="_Toc119622444"/>
+      <w:bookmarkStart w:id="14" w:name="_Toc140176394"/>
       <w:r>
         <w:t>Customisation Export</w:t>
       </w:r>
@@ -5034,7 +4608,7 @@
                     </pic:cNvPicPr>
                   </pic:nvPicPr>
                   <pic:blipFill>
-                    <a:blip r:embed="rId48" cstate="print">
+                    <a:blip r:embed="rId44" cstate="print">
                       <a:extLst>
                         <a:ext uri="{28A0092B-C50C-407E-A947-70E740481C1C}">
                           <a14:useLocalDpi xmlns:a14="http://schemas.microsoft.com/office/drawing/2010/main" val="0"/>
@@ -5094,7 +4668,7 @@
                     </pic:cNvPicPr>
                   </pic:nvPicPr>
                   <pic:blipFill>
-                    <a:blip r:embed="rId49" cstate="print">
+                    <a:blip r:embed="rId45" cstate="print">
                       <a:extLst>
                         <a:ext uri="{28A0092B-C50C-407E-A947-70E740481C1C}">
                           <a14:useLocalDpi xmlns:a14="http://schemas.microsoft.com/office/drawing/2010/main" val="0"/>
@@ -5130,7 +4704,7 @@
       <w:pPr>
         <w:pStyle w:val="Heading2"/>
       </w:pPr>
-      <w:bookmarkStart w:id="15" w:name="_Toc119622445"/>
+      <w:bookmarkStart w:id="15" w:name="_Toc140176395"/>
       <w:r>
         <w:t>Excel Import</w:t>
       </w:r>
@@ -5178,7 +4752,7 @@
                     </pic:cNvPicPr>
                   </pic:nvPicPr>
                   <pic:blipFill>
-                    <a:blip r:embed="rId50">
+                    <a:blip r:embed="rId46">
                       <a:extLst>
                         <a:ext uri="{28A0092B-C50C-407E-A947-70E740481C1C}">
                           <a14:useLocalDpi xmlns:a14="http://schemas.microsoft.com/office/drawing/2010/main" val="0"/>
@@ -5238,7 +4812,7 @@
                     </pic:cNvPicPr>
                   </pic:nvPicPr>
                   <pic:blipFill>
-                    <a:blip r:embed="rId51" cstate="print">
+                    <a:blip r:embed="rId47" cstate="print">
                       <a:extLst>
                         <a:ext uri="{28A0092B-C50C-407E-A947-70E740481C1C}">
                           <a14:useLocalDpi xmlns:a14="http://schemas.microsoft.com/office/drawing/2010/main" val="0"/>
@@ -5298,7 +4872,7 @@
                     </pic:cNvPicPr>
                   </pic:nvPicPr>
                   <pic:blipFill>
-                    <a:blip r:embed="rId52" cstate="print">
+                    <a:blip r:embed="rId48" cstate="print">
                       <a:extLst>
                         <a:ext uri="{28A0092B-C50C-407E-A947-70E740481C1C}">
                           <a14:useLocalDpi xmlns:a14="http://schemas.microsoft.com/office/drawing/2010/main" val="0"/>
@@ -5339,7 +4913,7 @@
       <w:pPr>
         <w:pStyle w:val="Heading2"/>
       </w:pPr>
-      <w:bookmarkStart w:id="16" w:name="_Toc119622446"/>
+      <w:bookmarkStart w:id="16" w:name="_Toc140176396"/>
       <w:r>
         <w:lastRenderedPageBreak/>
         <w:t>Instance Comparison</w:t>
@@ -5351,13 +4925,7 @@
         <w:spacing w:before="100" w:beforeAutospacing="1" w:after="100" w:afterAutospacing="1" w:line="240" w:lineRule="auto"/>
       </w:pPr>
       <w:r>
-        <w:t>This feature compares components and records between 2 instances and provides a report where it ha</w:t>
-      </w:r>
-      <w:r>
-        <w:t>s</w:t>
-      </w:r>
-      <w:r>
-        <w:t xml:space="preserve"> identified differences</w:t>
+        <w:t>This feature compares components and records between 2 instances and provides a report where it has identified differences</w:t>
       </w:r>
     </w:p>
     <w:p>
@@ -5365,12 +4933,15 @@
         <w:spacing w:after="0" w:line="240" w:lineRule="auto"/>
       </w:pPr>
       <w:r>
+        <w:rPr>
+          <w:noProof/>
+        </w:rPr>
         <w:drawing>
           <wp:inline distT="0" distB="0" distL="0" distR="0" wp14:anchorId="5833E6D4" wp14:editId="02B24299">
             <wp:extent cx="5731510" cy="1514475"/>
             <wp:effectExtent l="0" t="0" r="2540" b="9525"/>
             <wp:docPr id="45" name="Picture 45">
-              <a:hlinkClick xmlns:a="http://schemas.openxmlformats.org/drawingml/2006/main" r:id="rId53"/>
+              <a:hlinkClick xmlns:a="http://schemas.openxmlformats.org/drawingml/2006/main" r:id="rId49"/>
             </wp:docPr>
             <wp:cNvGraphicFramePr>
               <a:graphicFrameLocks xmlns:a="http://schemas.openxmlformats.org/drawingml/2006/main" noChangeAspect="1"/>
@@ -5380,14 +4951,14 @@
                 <pic:pic xmlns:pic="http://schemas.openxmlformats.org/drawingml/2006/picture">
                   <pic:nvPicPr>
                     <pic:cNvPr id="0" name="Picture 23">
-                      <a:hlinkClick r:id="rId53"/>
+                      <a:hlinkClick r:id="rId49"/>
                     </pic:cNvPr>
                     <pic:cNvPicPr>
                       <a:picLocks noChangeAspect="1" noChangeArrowheads="1"/>
                     </pic:cNvPicPr>
                   </pic:nvPicPr>
                   <pic:blipFill>
-                    <a:blip r:embed="rId54">
+                    <a:blip r:embed="rId50">
                       <a:extLst>
                         <a:ext uri="{28A0092B-C50C-407E-A947-70E740481C1C}">
                           <a14:useLocalDpi xmlns:a14="http://schemas.microsoft.com/office/drawing/2010/main" val="0"/>
@@ -5522,7 +5093,7 @@
             <wp:extent cx="5731510" cy="3044825"/>
             <wp:effectExtent l="0" t="0" r="2540" b="3175"/>
             <wp:docPr id="44" name="Picture 44">
-              <a:hlinkClick xmlns:a="http://schemas.openxmlformats.org/drawingml/2006/main" r:id="rId55"/>
+              <a:hlinkClick xmlns:a="http://schemas.openxmlformats.org/drawingml/2006/main" r:id="rId51"/>
             </wp:docPr>
             <wp:cNvGraphicFramePr>
               <a:graphicFrameLocks xmlns:a="http://schemas.openxmlformats.org/drawingml/2006/main" noChangeAspect="1"/>
@@ -5532,14 +5103,14 @@
                 <pic:pic xmlns:pic="http://schemas.openxmlformats.org/drawingml/2006/picture">
                   <pic:nvPicPr>
                     <pic:cNvPr id="0" name="Picture 24">
-                      <a:hlinkClick r:id="rId55"/>
+                      <a:hlinkClick r:id="rId51"/>
                     </pic:cNvPr>
                     <pic:cNvPicPr>
                       <a:picLocks noChangeAspect="1" noChangeArrowheads="1"/>
                     </pic:cNvPicPr>
                   </pic:nvPicPr>
                   <pic:blipFill>
-                    <a:blip r:embed="rId56">
+                    <a:blip r:embed="rId52">
                       <a:extLst>
                         <a:ext uri="{28A0092B-C50C-407E-A947-70E740481C1C}">
                           <a14:useLocalDpi xmlns:a14="http://schemas.microsoft.com/office/drawing/2010/main" val="0"/>
@@ -5598,7 +5169,7 @@
                     <pic:cNvPicPr/>
                   </pic:nvPicPr>
                   <pic:blipFill>
-                    <a:blip r:embed="rId57"/>
+                    <a:blip r:embed="rId53"/>
                     <a:stretch>
                       <a:fillRect/>
                     </a:stretch>
@@ -5647,7 +5218,7 @@
                     </pic:cNvPicPr>
                   </pic:nvPicPr>
                   <pic:blipFill>
-                    <a:blip r:embed="rId58" cstate="print">
+                    <a:blip r:embed="rId54" cstate="print">
                       <a:extLst>
                         <a:ext uri="{28A0092B-C50C-407E-A947-70E740481C1C}">
                           <a14:useLocalDpi xmlns:a14="http://schemas.microsoft.com/office/drawing/2010/main" val="0"/>
@@ -5683,7 +5254,7 @@
       <w:pPr>
         <w:pStyle w:val="Heading2"/>
       </w:pPr>
-      <w:bookmarkStart w:id="17" w:name="_Toc119622447"/>
+      <w:bookmarkStart w:id="17" w:name="_Toc140176397"/>
       <w:r>
         <w:t>Record Counts</w:t>
       </w:r>
@@ -5691,22 +5262,14 @@
     </w:p>
     <w:p>
       <w:r>
-        <w:t xml:space="preserve">Record Counts is a simple feature in the </w:t>
-      </w:r>
-      <w:proofErr w:type="spellStart"/>
-      <w:r>
-        <w:t>Dataverse</w:t>
-      </w:r>
-      <w:proofErr w:type="spellEnd"/>
-      <w:r>
-        <w:t xml:space="preserve"> Toolbelt to get total record counts </w:t>
-      </w:r>
-      <w:r>
-        <w:t>from an instance</w:t>
-      </w:r>
-    </w:p>
-    <w:p>
-      <w:r>
+        <w:t>Record Counts is a simple feature in the Dataverse Toolbelt to get total record counts from an instance</w:t>
+      </w:r>
+    </w:p>
+    <w:p>
+      <w:r>
+        <w:rPr>
+          <w:noProof/>
+        </w:rPr>
         <w:drawing>
           <wp:inline distT="0" distB="0" distL="0" distR="0" wp14:anchorId="0FB13FBE" wp14:editId="142DA281">
             <wp:extent cx="5730240" cy="1257300"/>
@@ -5725,7 +5288,7 @@
                     </pic:cNvPicPr>
                   </pic:nvPicPr>
                   <pic:blipFill>
-                    <a:blip r:embed="rId59">
+                    <a:blip r:embed="rId55">
                       <a:extLst>
                         <a:ext uri="{28A0092B-C50C-407E-A947-70E740481C1C}">
                           <a14:useLocalDpi xmlns:a14="http://schemas.microsoft.com/office/drawing/2010/main" val="0"/>
@@ -5830,7 +5393,7 @@
                     </pic:cNvPicPr>
                   </pic:nvPicPr>
                   <pic:blipFill>
-                    <a:blip r:embed="rId60">
+                    <a:blip r:embed="rId56">
                       <a:extLst>
                         <a:ext uri="{28A0092B-C50C-407E-A947-70E740481C1C}">
                           <a14:useLocalDpi xmlns:a14="http://schemas.microsoft.com/office/drawing/2010/main" val="0"/>
@@ -5863,8 +5426,8 @@
       </w:r>
     </w:p>
     <w:sectPr>
-      <w:footerReference w:type="default" r:id="rId61"/>
-      <w:footerReference w:type="first" r:id="rId62"/>
+      <w:footerReference w:type="default" r:id="rId57"/>
+      <w:footerReference w:type="first" r:id="rId58"/>
       <w:pgSz w:w="11906" w:h="16838"/>
       <w:pgMar w:top="1440" w:right="1440" w:bottom="1440" w:left="1440" w:header="708" w:footer="708" w:gutter="0"/>
       <w:pgNumType w:start="0"/>

</xml_diff>